<commit_message>
Adds support for formatted footnote anchors
</commit_message>
<xml_diff>
--- a/Tests/Test Data/docx/RKDOCXFootnotesWriterTest/endnote.docx
+++ b/Tests/Test Data/docx/RKDOCXFootnotesWriterTest/endnote.docx
@@ -7,6 +7,9 @@
         <w:t xml:space="preserve">Endnote Test</w:t>
       </w:r>
       <w:r>
+        <w:rPr>
+          <w:vertAlign w:val="superscript"/>
+        </w:rPr>
         <w:endnoteReference w:id="2"/>
       </w:r>
     </w:p>
@@ -27,6 +30,10 @@
 <w:endnotes xmlns:m="http://schemas.openxmlformats.org/officeDocument/2006/math" xmlns:r="http://schemas.openxmlformats.org/officeDocument/2006/relationships" xmlns:wp14="http://schemas.microsoft.com/office/word/2010/wordprocessingDrawing" xmlns:w="http://schemas.openxmlformats.org/wordprocessingml/2006/main" xmlns:w15="http://schemas.microsoft.com/office/word/2012/wordml" xmlns:o="urn:schemas-microsoft-com:office:office" xmlns:wpg="http://schemas.microsoft.com/office/word/2010/wordprocessingGroup" xmlns:wne="http://schemas.microsoft.com/office/word/2006/wordml" xmlns:v="urn:schemas-microsoft-com:vml" xmlns:w10="urn:schemas-microsoft-com:office:word" xmlns:mc="http://schemas.openxmlformats.org/markup-compatibility/2006" xmlns:wpi="http://schemas.microsoft.com/office/word/2010/wordprocessingInk" xmlns:mo="http://schemas.microsoft.com/office/mac/office/2008/main" xmlns:wps="http://schemas.microsoft.com/office/word/2010/wordprocessingShape" xmlns:wpc="http://schemas.microsoft.com/office/word/2010/wordprocessingCanvas" xmlns:wp="http://schemas.openxmlformats.org/drawingml/2006/wordprocessingDrawing" xmlns:w14="http://schemas.microsoft.com/office/word/2010/wordml" xmlns:mv="urn:schemas-microsoft-com:mac:vml" mc:Ignorable="w14 w15 wp14">
   <w:endnote w:type="separator" w:id="0">
     <w:p>
+      <w:pPr>
+        <w:spacing w:before="300" w:after="300"/>
+        <w:jc w:val="start"/>
+      </w:pPr>
       <w:r>
         <w:separator/>
       </w:r>
@@ -34,6 +41,10 @@
   </w:endnote>
   <w:endnote w:type="continuationSeparator" w:id="1">
     <w:p>
+      <w:pPr>
+        <w:spacing w:before="300" w:after="300"/>
+        <w:jc w:val="start"/>
+      </w:pPr>
       <w:r>
         <w:continuationSeparator/>
       </w:r>
@@ -42,10 +53,13 @@
   <w:endnote w:id="2">
     <w:p>
       <w:r>
+        <w:rPr>
+          <w:vertAlign w:val="superscript"/>
+        </w:rPr>
         <w:endnoteRef/>
       </w:r>
       <w:r>
-        <w:t xml:space="preserve">This is the content of the endnote.</w:t>
+        <w:t xml:space="preserve"> This is the content of the endnote.</w:t>
       </w:r>
     </w:p>
   </w:endnote>

</xml_diff>

<commit_message>
Updates test cases for footnote intendation fix
</commit_message>
<xml_diff>
--- a/Tests/Test Data/docx/RKDOCXFootnotesWriterTest/endnote.docx
+++ b/Tests/Test Data/docx/RKDOCXFootnotesWriterTest/endnote.docx
@@ -52,6 +52,15 @@
   </w:endnote>
   <w:endnote w:id="2">
     <w:p>
+      <w:pPr>
+        <w:tabs>
+          <w:tab w:val="start" w:pos="0"/>
+          <w:tab w:val="start" w:pos="400"/>
+        </w:tabs>
+      </w:pPr>
+      <w:r>
+        <w:tab/>
+      </w:r>
       <w:r>
         <w:rPr>
           <w:vertAlign w:val="superscript"/>
@@ -59,7 +68,10 @@
         <w:endnoteRef/>
       </w:r>
       <w:r>
-        <w:t xml:space="preserve"> This is the content of the endnote.</w:t>
+        <w:tab/>
+      </w:r>
+      <w:r>
+        <w:t xml:space="preserve">This is the content of the endnote.</w:t>
       </w:r>
     </w:p>
   </w:endnote>

</xml_diff>

<commit_message>
Fixes ligatures in styles and default style
</commit_message>
<xml_diff>
--- a/Tests/Test Data/docx/RKDOCXFootnotesWriterTest/endnote.docx
+++ b/Tests/Test Data/docx/RKDOCXFootnotesWriterTest/endnote.docx
@@ -8,7 +8,6 @@
           <w:rFonts w:ascii="Helvetica" w:cs="Helvetica" w:eastAsia="Helvetica" w:hAnsi="Helvetica"/>
           <w:sz w:val="24"/>
           <w:szCs w:val="24"/>
-          <w14:ligatures w14:val="historicalDiscretional"/>
         </w:rPr>
         <w:t xml:space="preserve">Endnote Test</w:t>
       </w:r>
@@ -18,7 +17,6 @@
           <w:sz w:val="24"/>
           <w:szCs w:val="24"/>
           <w:vertAlign w:val="superscript"/>
-          <w14:ligatures w14:val="historicalDiscretional"/>
         </w:rPr>
         <w:endnoteReference w:id="2"/>
       </w:r>
@@ -77,7 +75,6 @@
           <w:sz w:val="24"/>
           <w:szCs w:val="24"/>
           <w:vertAlign w:val="superscript"/>
-          <w14:ligatures w14:val="historicalDiscretional"/>
         </w:rPr>
         <w:endnoteRef/>
       </w:r>
@@ -89,7 +86,6 @@
           <w:rFonts w:ascii="Helvetica" w:cs="Helvetica" w:eastAsia="Helvetica" w:hAnsi="Helvetica"/>
           <w:sz w:val="24"/>
           <w:szCs w:val="24"/>
-          <w14:ligatures w14:val="historicalDiscretional"/>
         </w:rPr>
         <w:t xml:space="preserve">This is the content of the endnote.</w:t>
       </w:r>

</xml_diff>

<commit_message>
ULYSSES-5183 Footnote anchor cannot be set to position 0
</commit_message>
<xml_diff>
--- a/Tests/Test Data/docx/RKDOCXFootnotesWriterTest/endnote.docx
+++ b/Tests/Test Data/docx/RKDOCXFootnotesWriterTest/endnote.docx
@@ -62,13 +62,9 @@
     <w:p>
       <w:pPr>
         <w:tabs>
-          <w:tab w:val="start" w:pos="0"/>
           <w:tab w:val="start" w:pos="400"/>
         </w:tabs>
       </w:pPr>
-      <w:r>
-        <w:tab/>
-      </w:r>
       <w:r>
         <w:rPr>
           <w:rFonts w:ascii="Helvetica" w:cs="Helvetica" w:eastAsia="Helvetica" w:hAnsi="Helvetica"/>

</xml_diff>

<commit_message>
Changes indentation of footnotes
Also updates respective test cases
</commit_message>
<xml_diff>
--- a/Tests/Test Data/docx/RKDOCXFootnotesWriterTest/endnote.docx
+++ b/Tests/Test Data/docx/RKDOCXFootnotesWriterTest/endnote.docx
@@ -61,9 +61,7 @@
   <w:endnote w:id="2">
     <w:p>
       <w:pPr>
-        <w:tabs>
-          <w:tab w:val="start" w:pos="400"/>
-        </w:tabs>
+        <w:ind w:start="400" w:hanging="400"/>
       </w:pPr>
       <w:r>
         <w:rPr>

</xml_diff>

<commit_message>
Replaces anchor inset with content inset
</commit_message>
<xml_diff>
--- a/Tests/Test Data/docx/RKDOCXFootnotesWriterTest/endnote.docx
+++ b/Tests/Test Data/docx/RKDOCXFootnotesWriterTest/endnote.docx
@@ -62,6 +62,21 @@
     <w:p>
       <w:pPr>
         <w:ind w:start="400" w:hanging="400"/>
+        <w:tabs>
+          <w:tab w:val="start" w:pos="400"/>
+          <w:tab w:val="start" w:pos="560"/>
+          <w:tab w:val="start" w:pos="1120"/>
+          <w:tab w:val="start" w:pos="1680"/>
+          <w:tab w:val="start" w:pos="2240"/>
+          <w:tab w:val="start" w:pos="2800"/>
+          <w:tab w:val="start" w:pos="3360"/>
+          <w:tab w:val="start" w:pos="3920"/>
+          <w:tab w:val="start" w:pos="4480"/>
+          <w:tab w:val="start" w:pos="5040"/>
+          <w:tab w:val="start" w:pos="5600"/>
+          <w:tab w:val="start" w:pos="6160"/>
+          <w:tab w:val="start" w:pos="6720"/>
+        </w:tabs>
       </w:pPr>
       <w:r>
         <w:rPr>

</xml_diff>

<commit_message>
ULYSSES-5510 Fixes compatibility with Word 2008
</commit_message>
<xml_diff>
--- a/Tests/Test Data/docx/RKDOCXFootnotesWriterTest/endnote.docx
+++ b/Tests/Test Data/docx/RKDOCXFootnotesWriterTest/endnote.docx
@@ -40,7 +40,7 @@
     <w:p>
       <w:pPr>
         <w:spacing w:before="300" w:after="300"/>
-        <w:jc w:val="start"/>
+        <w:jc w:val="left"/>
       </w:pPr>
       <w:r>
         <w:separator/>
@@ -51,7 +51,7 @@
     <w:p>
       <w:pPr>
         <w:spacing w:before="300" w:after="300"/>
-        <w:jc w:val="start"/>
+        <w:jc w:val="left"/>
       </w:pPr>
       <w:r>
         <w:continuationSeparator/>
@@ -63,19 +63,19 @@
       <w:pPr>
         <w:ind w:start="400" w:hanging="400"/>
         <w:tabs>
-          <w:tab w:val="start" w:pos="400"/>
-          <w:tab w:val="start" w:pos="560"/>
-          <w:tab w:val="start" w:pos="1120"/>
-          <w:tab w:val="start" w:pos="1680"/>
-          <w:tab w:val="start" w:pos="2240"/>
-          <w:tab w:val="start" w:pos="2800"/>
-          <w:tab w:val="start" w:pos="3360"/>
-          <w:tab w:val="start" w:pos="3920"/>
-          <w:tab w:val="start" w:pos="4480"/>
-          <w:tab w:val="start" w:pos="5040"/>
-          <w:tab w:val="start" w:pos="5600"/>
-          <w:tab w:val="start" w:pos="6160"/>
-          <w:tab w:val="start" w:pos="6720"/>
+          <w:tab w:val="left" w:pos="400"/>
+          <w:tab w:val="left" w:pos="560"/>
+          <w:tab w:val="left" w:pos="1120"/>
+          <w:tab w:val="left" w:pos="1680"/>
+          <w:tab w:val="left" w:pos="2240"/>
+          <w:tab w:val="left" w:pos="2800"/>
+          <w:tab w:val="left" w:pos="3360"/>
+          <w:tab w:val="left" w:pos="3920"/>
+          <w:tab w:val="left" w:pos="4480"/>
+          <w:tab w:val="left" w:pos="5040"/>
+          <w:tab w:val="left" w:pos="5600"/>
+          <w:tab w:val="left" w:pos="6160"/>
+          <w:tab w:val="left" w:pos="6720"/>
         </w:tabs>
       </w:pPr>
       <w:r>

</xml_diff>

<commit_message>
Updates test files for ULYSSES-5145
</commit_message>
<xml_diff>
--- a/Tests/Test Data/docx/RKDOCXFootnotesWriterTest/endnote.docx
+++ b/Tests/Test Data/docx/RKDOCXFootnotesWriterTest/endnote.docx
@@ -61,7 +61,8 @@
   <w:endnote w:id="2">
     <w:p>
       <w:pPr>
-        <w:ind w:start="400" w:hanging="400"/>
+        <w:pStyle w:val="endnote text"/>
+        <w:ind w:hanging="400"/>
         <w:tabs>
           <w:tab w:val="left" w:pos="400"/>
           <w:tab w:val="left" w:pos="560"/>
@@ -80,10 +81,10 @@
       </w:pPr>
       <w:r>
         <w:rPr>
+          <w:rStyle w:val="endnote reference"/>
           <w:rFonts w:ascii="Helvetica" w:cs="Helvetica" w:eastAsia="Helvetica" w:hAnsi="Helvetica"/>
           <w:sz w:val="24"/>
           <w:szCs w:val="24"/>
-          <w:vertAlign w:val="superscript"/>
         </w:rPr>
         <w:endnoteRef/>
       </w:r>
@@ -119,5 +120,23 @@
       <w14:ligatures w14:val="historicalDiscretional"/>
     </w:rPr>
   </w:style>
+  <w:style w:type="paragraph" w:styleId="endnote text">
+    <w:name w:val="endnote text"/>
+    <w:basedOn w:val="Normal"/>
+    <w:uiPriority w:val="1"/>
+    <w:qFormat/>
+    <w:pPr>
+      <w:ind w:start="400"/>
+    </w:pPr>
+  </w:style>
+  <w:style w:type="character" w:styleId="endnote reference">
+    <w:name w:val="endnote reference"/>
+    <w:basedOn w:val="Normal"/>
+    <w:uiPriority w:val="2"/>
+    <w:qFormat/>
+    <w:rPr>
+      <w:vertAlign w:val="superscript"/>
+    </w:rPr>
+  </w:style>
 </w:styles>
 </file>
</xml_diff>

<commit_message>
ULYSSES-6858: Better fix for whitespace that doesn’t break other styles
</commit_message>
<xml_diff>
--- a/Tests/Test Data/docx/RKDOCXFootnotesWriterTest/endnote.docx
+++ b/Tests/Test Data/docx/RKDOCXFootnotesWriterTest/endnote.docx
@@ -89,6 +89,12 @@
         <w:endnoteRef/>
       </w:r>
       <w:r>
+        <w:rPr>
+          <w:rStyle w:val="endnote reference"/>
+          <w:rFonts w:ascii="Helvetica" w:cs="Helvetica" w:eastAsia="Helvetica" w:hAnsi="Helvetica"/>
+          <w:sz w:val="24"/>
+          <w:szCs w:val="24"/>
+        </w:rPr>
         <w:tab/>
       </w:r>
       <w:r>

</xml_diff>